<commit_message>
added new plot of combined_3_10
</commit_message>
<xml_diff>
--- a/PLOTS.docx
+++ b/PLOTS.docx
@@ -79,7 +79,8 @@
     <w:p>
       <w:pPr>
         <w:rPr>
-          <w:rFonts w:ascii="Times New Roman" w:hAnsi="Times New Roman" w:cs="Times New Roman"/>
+          <w:noProof/>
+          <w:lang w:val="en-DK"/>
         </w:rPr>
       </w:pPr>
       <w:r>
@@ -285,15 +286,15 @@
       </w:r>
       <w:r>
         <w:rPr>
-          <w:rFonts w:ascii="Times New Roman" w:hAnsi="Times New Roman" w:cs="Times New Roman"/>
           <w:noProof/>
+          <w:lang w:val="en-DK"/>
         </w:rPr>
         <w:lastRenderedPageBreak/>
         <w:drawing>
-          <wp:inline distT="0" distB="0" distL="0" distR="0" wp14:anchorId="77B39EEC" wp14:editId="40E4A9C9">
-            <wp:extent cx="5731510" cy="3439160"/>
-            <wp:effectExtent l="0" t="0" r="0" b="2540"/>
-            <wp:docPr id="1660370654" name="Picture 7"/>
+          <wp:inline distT="0" distB="0" distL="0" distR="0" wp14:anchorId="46697033" wp14:editId="07F2F121">
+            <wp:extent cx="5731510" cy="3435350"/>
+            <wp:effectExtent l="0" t="0" r="2540" b="0"/>
+            <wp:docPr id="625321711" name="Picture 4"/>
             <wp:cNvGraphicFramePr>
               <a:graphicFrameLocks xmlns:a="http://schemas.openxmlformats.org/drawingml/2006/main" noChangeAspect="1"/>
             </wp:cNvGraphicFramePr>
@@ -301,8 +302,10 @@
               <a:graphicData uri="http://schemas.openxmlformats.org/drawingml/2006/picture">
                 <pic:pic xmlns:pic="http://schemas.openxmlformats.org/drawingml/2006/picture">
                   <pic:nvPicPr>
-                    <pic:cNvPr id="1660370654" name="Picture 1660370654"/>
-                    <pic:cNvPicPr/>
+                    <pic:cNvPr id="0" name="Picture 16"/>
+                    <pic:cNvPicPr>
+                      <a:picLocks noChangeAspect="1" noChangeArrowheads="1"/>
+                    </pic:cNvPicPr>
                   </pic:nvPicPr>
                   <pic:blipFill>
                     <a:blip r:embed="rId9">
@@ -312,18 +315,23 @@
                         </a:ext>
                       </a:extLst>
                     </a:blip>
+                    <a:srcRect/>
                     <a:stretch>
                       <a:fillRect/>
                     </a:stretch>
                   </pic:blipFill>
-                  <pic:spPr>
+                  <pic:spPr bwMode="auto">
                     <a:xfrm>
                       <a:off x="0" y="0"/>
-                      <a:ext cx="5731510" cy="3439160"/>
+                      <a:ext cx="5731510" cy="3435350"/>
                     </a:xfrm>
                     <a:prstGeom prst="rect">
                       <a:avLst/>
                     </a:prstGeom>
+                    <a:noFill/>
+                    <a:ln>
+                      <a:noFill/>
+                    </a:ln>
                   </pic:spPr>
                 </pic:pic>
               </a:graphicData>
@@ -331,13 +339,21 @@
           </wp:inline>
         </w:drawing>
       </w:r>
+    </w:p>
+    <w:p>
+      <w:pPr>
+        <w:rPr>
+          <w:rFonts w:ascii="Times New Roman" w:hAnsi="Times New Roman" w:cs="Times New Roman"/>
+        </w:rPr>
+      </w:pPr>
       <w:r>
         <w:rPr>
           <w:rFonts w:ascii="Times New Roman" w:hAnsi="Times New Roman" w:cs="Times New Roman"/>
           <w:noProof/>
         </w:rPr>
+        <w:lastRenderedPageBreak/>
         <w:drawing>
-          <wp:inline distT="0" distB="0" distL="0" distR="0" wp14:anchorId="1F526D25" wp14:editId="3831F836">
+          <wp:inline distT="0" distB="0" distL="0" distR="0" wp14:anchorId="1F526D25" wp14:editId="1EF67C61">
             <wp:extent cx="5731510" cy="3439160"/>
             <wp:effectExtent l="0" t="0" r="0" b="2540"/>
             <wp:docPr id="605912220" name="Picture 8"/>
@@ -383,7 +399,6 @@
           <w:rFonts w:ascii="Times New Roman" w:hAnsi="Times New Roman" w:cs="Times New Roman"/>
           <w:noProof/>
         </w:rPr>
-        <w:lastRenderedPageBreak/>
         <w:drawing>
           <wp:inline distT="0" distB="0" distL="0" distR="0" wp14:anchorId="700C0C4D" wp14:editId="1940DA44">
             <wp:extent cx="5731510" cy="3439160"/>
@@ -431,6 +446,7 @@
           <w:rFonts w:ascii="Times New Roman" w:hAnsi="Times New Roman" w:cs="Times New Roman"/>
           <w:noProof/>
         </w:rPr>
+        <w:lastRenderedPageBreak/>
         <w:drawing>
           <wp:inline distT="0" distB="0" distL="0" distR="0" wp14:anchorId="68021295" wp14:editId="328FBA97">
             <wp:extent cx="5731510" cy="3439160"/>
@@ -1134,7 +1150,7 @@
         <w:kern w:val="2"/>
         <w:sz w:val="24"/>
         <w:szCs w:val="24"/>
-        <w:lang w:eastAsia="en-US" w:bidi="ar-SA"/>
+        <w:lang w:val="en-DK" w:eastAsia="en-US" w:bidi="ar-SA"/>
         <w14:ligatures w14:val="standardContextual"/>
       </w:rPr>
     </w:rPrDefault>
@@ -1725,7 +1741,6 @@
   <w:style w:type="character" w:default="1" w:styleId="DefaultParagraphFont">
     <w:name w:val="Default Paragraph Font"/>
     <w:uiPriority w:val="1"/>
-    <w:semiHidden/>
     <w:unhideWhenUsed/>
   </w:style>
   <w:style w:type="table" w:default="1" w:styleId="TableNormal">
@@ -2051,6 +2066,17 @@
       <w:smallCaps/>
       <w:color w:val="0F4761" w:themeColor="accent1" w:themeShade="BF"/>
       <w:spacing w:val="5"/>
+    </w:rPr>
+  </w:style>
+  <w:style w:type="paragraph" w:styleId="NormalWeb">
+    <w:name w:val="Normal (Web)"/>
+    <w:basedOn w:val="Normal"/>
+    <w:uiPriority w:val="99"/>
+    <w:semiHidden/>
+    <w:unhideWhenUsed/>
+    <w:rsid w:val="00914A3B"/>
+    <w:rPr>
+      <w:rFonts w:ascii="Times New Roman" w:hAnsi="Times New Roman" w:cs="Times New Roman"/>
     </w:rPr>
   </w:style>
 </w:styles>

</xml_diff>